<commit_message>
uploading QA reports for CTK 1.3.0
</commit_message>
<xml_diff>
--- a/Compliance tool kit/1.3.0/CTKv130_TestReport.docx
+++ b/Compliance tool kit/1.3.0/CTKv130_TestReport.docx
@@ -325,63 +325,7 @@
           <w:sz w:val="24"/>
           <w:szCs w:val="24"/>
         </w:rPr>
-        <w:t xml:space="preserve">Compliance </w:t>
-      </w:r>
-      <w:r>
-        <w:rPr>
-          <w:rFonts w:asciiTheme="majorHAnsi" w:hAnsiTheme="majorHAnsi" w:cstheme="majorHAnsi"/>
-          <w:sz w:val="24"/>
-          <w:szCs w:val="24"/>
-        </w:rPr>
-        <w:t>testcases c</w:t>
-      </w:r>
-      <w:r>
-        <w:rPr>
-          <w:rFonts w:asciiTheme="majorHAnsi" w:hAnsiTheme="majorHAnsi" w:cstheme="majorHAnsi"/>
-          <w:sz w:val="24"/>
-          <w:szCs w:val="24"/>
-        </w:rPr>
-        <w:t>ollection</w:t>
-      </w:r>
-      <w:r>
-        <w:rPr>
-          <w:rFonts w:asciiTheme="majorHAnsi" w:hAnsiTheme="majorHAnsi" w:cstheme="majorHAnsi"/>
-          <w:sz w:val="24"/>
-          <w:szCs w:val="24"/>
-        </w:rPr>
-        <w:t xml:space="preserve"> and </w:t>
-      </w:r>
-      <w:r>
-        <w:rPr>
-          <w:rFonts w:asciiTheme="majorHAnsi" w:hAnsiTheme="majorHAnsi" w:cstheme="majorHAnsi"/>
-          <w:sz w:val="24"/>
-          <w:szCs w:val="24"/>
-        </w:rPr>
-        <w:t xml:space="preserve">Quality Assessment </w:t>
-      </w:r>
-      <w:r>
-        <w:rPr>
-          <w:rFonts w:asciiTheme="majorHAnsi" w:hAnsiTheme="majorHAnsi" w:cstheme="majorHAnsi"/>
-          <w:sz w:val="24"/>
-          <w:szCs w:val="24"/>
-        </w:rPr>
-        <w:t>testcases c</w:t>
-      </w:r>
-      <w:r>
-        <w:rPr>
-          <w:rFonts w:asciiTheme="majorHAnsi" w:hAnsiTheme="majorHAnsi" w:cstheme="majorHAnsi"/>
-          <w:sz w:val="24"/>
-          <w:szCs w:val="24"/>
-        </w:rPr>
-        <w:t>ollection</w:t>
-      </w:r>
-      <w:r>
-        <w:rPr>
-          <w:rFonts w:asciiTheme="majorHAnsi" w:hAnsiTheme="majorHAnsi" w:cstheme="majorHAnsi"/>
-          <w:sz w:val="24"/>
-          <w:szCs w:val="24"/>
-        </w:rPr>
-        <w:t xml:space="preserve"> on below modalities </w:t>
+        <w:t xml:space="preserve">Compliance testcases collection and Quality Assessment testcases collection on below modalities </w:t>
       </w:r>
     </w:p>
     <w:p>
@@ -2201,7 +2145,7 @@
                 <w:sz w:val="18"/>
                 <w:szCs w:val="18"/>
               </w:rPr>
-              <w:t>20</w:t>
+              <w:t>36</w:t>
             </w:r>
           </w:p>
         </w:tc>
@@ -2278,7 +2222,7 @@
                 <w:sz w:val="18"/>
                 <w:szCs w:val="18"/>
               </w:rPr>
-              <w:t>38</w:t>
+              <w:t>40</w:t>
             </w:r>
           </w:p>
         </w:tc>
@@ -2356,7 +2300,7 @@
                 <w:sz w:val="18"/>
                 <w:szCs w:val="18"/>
               </w:rPr>
-              <w:t>20</w:t>
+              <w:t>36</w:t>
             </w:r>
           </w:p>
         </w:tc>
@@ -2424,8 +2368,10 @@
                 <w:sz w:val="18"/>
                 <w:szCs w:val="18"/>
               </w:rPr>
-              <w:t>38</w:t>
-            </w:r>
+              <w:t>40</w:t>
+            </w:r>
+            <w:bookmarkStart w:id="0" w:name="_GoBack"/>
+            <w:bookmarkEnd w:id="0"/>
           </w:p>
         </w:tc>
       </w:tr>
@@ -7035,8 +6981,6 @@
         </w:rPr>
         <w:t xml:space="preserve"> v1.3.0</w:t>
       </w:r>
-      <w:bookmarkStart w:id="0" w:name="_GoBack"/>
-      <w:bookmarkEnd w:id="0"/>
       <w:r>
         <w:rPr>
           <w:rFonts w:asciiTheme="majorHAnsi" w:hAnsiTheme="majorHAnsi" w:cstheme="majorHAnsi"/>
@@ -8186,8 +8130,9 @@
           <w:spacing w:val="-1"/>
           <w:shd w:val="clear" w:color="auto" w:fill="FFFFFF"/>
         </w:rPr>
-        <w:t>/compliance-toolkit-ui:1.3.0</w:t>
-      </w:r>
+        <w:t xml:space="preserve">/compliance-toolkit-ui:1.3.0 </w:t>
+      </w:r>
+      <w:proofErr w:type="spellStart"/>
       <w:r>
         <w:rPr>
           <w:rFonts w:ascii="Segoe UI" w:hAnsi="Segoe UI" w:cs="Segoe UI"/>
@@ -8195,9 +8140,9 @@
           <w:spacing w:val="-1"/>
           <w:shd w:val="clear" w:color="auto" w:fill="FFFFFF"/>
         </w:rPr>
-        <w:t xml:space="preserve"> </w:t>
-      </w:r>
-      <w:proofErr w:type="spellStart"/>
+        <w:t>mosipqa</w:t>
+      </w:r>
+      <w:proofErr w:type="spellEnd"/>
       <w:r>
         <w:rPr>
           <w:rFonts w:ascii="Segoe UI" w:hAnsi="Segoe UI" w:cs="Segoe UI"/>
@@ -8205,30 +8150,30 @@
           <w:spacing w:val="-1"/>
           <w:shd w:val="clear" w:color="auto" w:fill="FFFFFF"/>
         </w:rPr>
-        <w:t>mosipqa</w:t>
-      </w:r>
-      <w:proofErr w:type="spellEnd"/>
-      <w:r>
+        <w:t>/postgres-init:1.2.0.1</w:t>
+      </w:r>
+    </w:p>
+    <w:p>
+      <w:pPr>
+        <w:pStyle w:val="PlainText"/>
         <w:rPr>
           <w:rFonts w:ascii="Segoe UI" w:hAnsi="Segoe UI" w:cs="Segoe UI"/>
           <w:color w:val="172B4D"/>
           <w:spacing w:val="-1"/>
           <w:shd w:val="clear" w:color="auto" w:fill="FFFFFF"/>
         </w:rPr>
-        <w:t>/postgres-init:1.2.0.1</w:t>
-      </w:r>
-    </w:p>
-    <w:p>
-      <w:pPr>
-        <w:pStyle w:val="PlainText"/>
+      </w:pPr>
+      <w:proofErr w:type="spellStart"/>
+      <w:r>
         <w:rPr>
           <w:rFonts w:ascii="Segoe UI" w:hAnsi="Segoe UI" w:cs="Segoe UI"/>
           <w:color w:val="172B4D"/>
           <w:spacing w:val="-1"/>
           <w:shd w:val="clear" w:color="auto" w:fill="FFFFFF"/>
         </w:rPr>
-      </w:pPr>
-      <w:proofErr w:type="spellStart"/>
+        <w:t>mosipqa</w:t>
+      </w:r>
+      <w:proofErr w:type="spellEnd"/>
       <w:r>
         <w:rPr>
           <w:rFonts w:ascii="Segoe UI" w:hAnsi="Segoe UI" w:cs="Segoe UI"/>
@@ -8236,30 +8181,30 @@
           <w:spacing w:val="-1"/>
           <w:shd w:val="clear" w:color="auto" w:fill="FFFFFF"/>
         </w:rPr>
-        <w:t>mosipqa</w:t>
-      </w:r>
-      <w:proofErr w:type="spellEnd"/>
-      <w:r>
+        <w:t>/postgres-init:1.2.0.1</w:t>
+      </w:r>
+    </w:p>
+    <w:p>
+      <w:pPr>
+        <w:pStyle w:val="PlainText"/>
         <w:rPr>
           <w:rFonts w:ascii="Segoe UI" w:hAnsi="Segoe UI" w:cs="Segoe UI"/>
           <w:color w:val="172B4D"/>
           <w:spacing w:val="-1"/>
           <w:shd w:val="clear" w:color="auto" w:fill="FFFFFF"/>
         </w:rPr>
-        <w:t>/postgres-init:1.2.0.1</w:t>
-      </w:r>
-    </w:p>
-    <w:p>
-      <w:pPr>
-        <w:pStyle w:val="PlainText"/>
+      </w:pPr>
+      <w:proofErr w:type="spellStart"/>
+      <w:r>
         <w:rPr>
           <w:rFonts w:ascii="Segoe UI" w:hAnsi="Segoe UI" w:cs="Segoe UI"/>
           <w:color w:val="172B4D"/>
           <w:spacing w:val="-1"/>
           <w:shd w:val="clear" w:color="auto" w:fill="FFFFFF"/>
         </w:rPr>
-      </w:pPr>
-      <w:proofErr w:type="spellStart"/>
+        <w:t>mosipqa</w:t>
+      </w:r>
+      <w:proofErr w:type="spellEnd"/>
       <w:r>
         <w:rPr>
           <w:rFonts w:ascii="Segoe UI" w:hAnsi="Segoe UI" w:cs="Segoe UI"/>
@@ -8267,9 +8212,9 @@
           <w:spacing w:val="-1"/>
           <w:shd w:val="clear" w:color="auto" w:fill="FFFFFF"/>
         </w:rPr>
-        <w:t>mosipqa</w:t>
-      </w:r>
-      <w:proofErr w:type="spellEnd"/>
+        <w:t>/</w:t>
+      </w:r>
+      <w:proofErr w:type="spellStart"/>
       <w:r>
         <w:rPr>
           <w:rFonts w:ascii="Segoe UI" w:hAnsi="Segoe UI" w:cs="Segoe UI"/>
@@ -8277,9 +8222,9 @@
           <w:spacing w:val="-1"/>
           <w:shd w:val="clear" w:color="auto" w:fill="FFFFFF"/>
         </w:rPr>
-        <w:t>/</w:t>
-      </w:r>
-      <w:proofErr w:type="spellStart"/>
+        <w:t>postgres-</w:t>
+      </w:r>
+      <w:proofErr w:type="gramStart"/>
       <w:r>
         <w:rPr>
           <w:rFonts w:ascii="Segoe UI" w:hAnsi="Segoe UI" w:cs="Segoe UI"/>
@@ -8287,17 +8232,278 @@
           <w:spacing w:val="-1"/>
           <w:shd w:val="clear" w:color="auto" w:fill="FFFFFF"/>
         </w:rPr>
-        <w:t>postgres-</w:t>
-      </w:r>
-      <w:proofErr w:type="gramStart"/>
-      <w:r>
+        <w:t>init:develop</w:t>
+      </w:r>
+      <w:proofErr w:type="spellEnd"/>
+      <w:proofErr w:type="gramEnd"/>
+    </w:p>
+    <w:p>
+      <w:pPr>
+        <w:pStyle w:val="PlainText"/>
         <w:rPr>
           <w:rFonts w:ascii="Segoe UI" w:hAnsi="Segoe UI" w:cs="Segoe UI"/>
           <w:color w:val="172B4D"/>
           <w:spacing w:val="-1"/>
           <w:shd w:val="clear" w:color="auto" w:fill="FFFFFF"/>
         </w:rPr>
-        <w:t>init:develop</w:t>
+      </w:pPr>
+      <w:proofErr w:type="spellStart"/>
+      <w:r>
+        <w:rPr>
+          <w:rFonts w:ascii="Segoe UI" w:hAnsi="Segoe UI" w:cs="Segoe UI"/>
+          <w:color w:val="172B4D"/>
+          <w:spacing w:val="-1"/>
+          <w:shd w:val="clear" w:color="auto" w:fill="FFFFFF"/>
+        </w:rPr>
+        <w:t>mosipid</w:t>
+      </w:r>
+      <w:proofErr w:type="spellEnd"/>
+      <w:r>
+        <w:rPr>
+          <w:rFonts w:ascii="Segoe UI" w:hAnsi="Segoe UI" w:cs="Segoe UI"/>
+          <w:color w:val="172B4D"/>
+          <w:spacing w:val="-1"/>
+          <w:shd w:val="clear" w:color="auto" w:fill="FFFFFF"/>
+        </w:rPr>
+        <w:t xml:space="preserve">/config-server:1.1.2 </w:t>
+      </w:r>
+    </w:p>
+    <w:p>
+      <w:pPr>
+        <w:pStyle w:val="PlainText"/>
+        <w:rPr>
+          <w:rFonts w:ascii="Segoe UI" w:hAnsi="Segoe UI" w:cs="Segoe UI"/>
+          <w:color w:val="172B4D"/>
+          <w:spacing w:val="-1"/>
+          <w:shd w:val="clear" w:color="auto" w:fill="FFFFFF"/>
+        </w:rPr>
+      </w:pPr>
+      <w:proofErr w:type="spellStart"/>
+      <w:r>
+        <w:rPr>
+          <w:rFonts w:ascii="Segoe UI" w:hAnsi="Segoe UI" w:cs="Segoe UI"/>
+          <w:color w:val="172B4D"/>
+          <w:spacing w:val="-1"/>
+          <w:shd w:val="clear" w:color="auto" w:fill="FFFFFF"/>
+        </w:rPr>
+        <w:t>mosipid</w:t>
+      </w:r>
+      <w:proofErr w:type="spellEnd"/>
+      <w:r>
+        <w:rPr>
+          <w:rFonts w:ascii="Segoe UI" w:hAnsi="Segoe UI" w:cs="Segoe UI"/>
+          <w:color w:val="172B4D"/>
+          <w:spacing w:val="-1"/>
+          <w:shd w:val="clear" w:color="auto" w:fill="FFFFFF"/>
+        </w:rPr>
+        <w:t xml:space="preserve">/kernel-auditmanager-service:1.2.0.1-B1 </w:t>
+      </w:r>
+    </w:p>
+    <w:p>
+      <w:pPr>
+        <w:pStyle w:val="PlainText"/>
+        <w:rPr>
+          <w:rFonts w:ascii="Segoe UI" w:hAnsi="Segoe UI" w:cs="Segoe UI"/>
+          <w:color w:val="172B4D"/>
+          <w:spacing w:val="-1"/>
+          <w:shd w:val="clear" w:color="auto" w:fill="FFFFFF"/>
+        </w:rPr>
+      </w:pPr>
+      <w:proofErr w:type="spellStart"/>
+      <w:r>
+        <w:rPr>
+          <w:rFonts w:ascii="Segoe UI" w:hAnsi="Segoe UI" w:cs="Segoe UI"/>
+          <w:color w:val="172B4D"/>
+          <w:spacing w:val="-1"/>
+          <w:shd w:val="clear" w:color="auto" w:fill="FFFFFF"/>
+        </w:rPr>
+        <w:t>mosipid</w:t>
+      </w:r>
+      <w:proofErr w:type="spellEnd"/>
+      <w:r>
+        <w:rPr>
+          <w:rFonts w:ascii="Segoe UI" w:hAnsi="Segoe UI" w:cs="Segoe UI"/>
+          <w:color w:val="172B4D"/>
+          <w:spacing w:val="-1"/>
+          <w:shd w:val="clear" w:color="auto" w:fill="FFFFFF"/>
+        </w:rPr>
+        <w:t xml:space="preserve">/kernel-auth-service:1.2.0.1-B2 </w:t>
+      </w:r>
+    </w:p>
+    <w:p>
+      <w:pPr>
+        <w:pStyle w:val="PlainText"/>
+        <w:rPr>
+          <w:rFonts w:ascii="Segoe UI" w:hAnsi="Segoe UI" w:cs="Segoe UI"/>
+          <w:color w:val="172B4D"/>
+          <w:spacing w:val="-1"/>
+          <w:shd w:val="clear" w:color="auto" w:fill="FFFFFF"/>
+        </w:rPr>
+      </w:pPr>
+      <w:proofErr w:type="spellStart"/>
+      <w:r>
+        <w:rPr>
+          <w:rFonts w:ascii="Segoe UI" w:hAnsi="Segoe UI" w:cs="Segoe UI"/>
+          <w:color w:val="172B4D"/>
+          <w:spacing w:val="-1"/>
+          <w:shd w:val="clear" w:color="auto" w:fill="FFFFFF"/>
+        </w:rPr>
+        <w:t>mosipqa</w:t>
+      </w:r>
+      <w:proofErr w:type="spellEnd"/>
+      <w:r>
+        <w:rPr>
+          <w:rFonts w:ascii="Segoe UI" w:hAnsi="Segoe UI" w:cs="Segoe UI"/>
+          <w:color w:val="172B4D"/>
+          <w:spacing w:val="-1"/>
+          <w:shd w:val="clear" w:color="auto" w:fill="FFFFFF"/>
+        </w:rPr>
+        <w:t>/authentication-service:1.2.0.1</w:t>
+      </w:r>
+    </w:p>
+    <w:p>
+      <w:pPr>
+        <w:pStyle w:val="PlainText"/>
+        <w:rPr>
+          <w:rFonts w:ascii="Segoe UI" w:hAnsi="Segoe UI" w:cs="Segoe UI"/>
+          <w:color w:val="172B4D"/>
+          <w:spacing w:val="-1"/>
+          <w:shd w:val="clear" w:color="auto" w:fill="FFFFFF"/>
+        </w:rPr>
+      </w:pPr>
+      <w:proofErr w:type="spellStart"/>
+      <w:r>
+        <w:rPr>
+          <w:rFonts w:ascii="Segoe UI" w:hAnsi="Segoe UI" w:cs="Segoe UI"/>
+          <w:color w:val="172B4D"/>
+          <w:spacing w:val="-1"/>
+          <w:shd w:val="clear" w:color="auto" w:fill="FFFFFF"/>
+        </w:rPr>
+        <w:lastRenderedPageBreak/>
+        <w:t>mosipid</w:t>
+      </w:r>
+      <w:proofErr w:type="spellEnd"/>
+      <w:r>
+        <w:rPr>
+          <w:rFonts w:ascii="Segoe UI" w:hAnsi="Segoe UI" w:cs="Segoe UI"/>
+          <w:color w:val="172B4D"/>
+          <w:spacing w:val="-1"/>
+          <w:shd w:val="clear" w:color="auto" w:fill="FFFFFF"/>
+        </w:rPr>
+        <w:t>/kernel-keymanager-service:1.2.0.1-B2</w:t>
+      </w:r>
+    </w:p>
+    <w:p>
+      <w:pPr>
+        <w:pStyle w:val="PlainText"/>
+        <w:rPr>
+          <w:rFonts w:ascii="Segoe UI" w:hAnsi="Segoe UI" w:cs="Segoe UI"/>
+          <w:color w:val="172B4D"/>
+          <w:spacing w:val="-1"/>
+          <w:shd w:val="clear" w:color="auto" w:fill="FFFFFF"/>
+        </w:rPr>
+      </w:pPr>
+      <w:proofErr w:type="spellStart"/>
+      <w:r>
+        <w:rPr>
+          <w:rFonts w:ascii="Segoe UI" w:hAnsi="Segoe UI" w:cs="Segoe UI"/>
+          <w:color w:val="172B4D"/>
+          <w:spacing w:val="-1"/>
+          <w:shd w:val="clear" w:color="auto" w:fill="FFFFFF"/>
+        </w:rPr>
+        <w:t>mosipid</w:t>
+      </w:r>
+      <w:proofErr w:type="spellEnd"/>
+      <w:r>
+        <w:rPr>
+          <w:rFonts w:ascii="Segoe UI" w:hAnsi="Segoe UI" w:cs="Segoe UI"/>
+          <w:color w:val="172B4D"/>
+          <w:spacing w:val="-1"/>
+          <w:shd w:val="clear" w:color="auto" w:fill="FFFFFF"/>
+        </w:rPr>
+        <w:t>/keycloak-init:1.2.0.1-B2</w:t>
+      </w:r>
+    </w:p>
+    <w:p>
+      <w:pPr>
+        <w:pStyle w:val="PlainText"/>
+        <w:rPr>
+          <w:rFonts w:ascii="Segoe UI" w:hAnsi="Segoe UI" w:cs="Segoe UI"/>
+          <w:color w:val="172B4D"/>
+          <w:spacing w:val="-1"/>
+          <w:shd w:val="clear" w:color="auto" w:fill="FFFFFF"/>
+        </w:rPr>
+      </w:pPr>
+      <w:proofErr w:type="spellStart"/>
+      <w:r>
+        <w:rPr>
+          <w:rFonts w:ascii="Segoe UI" w:hAnsi="Segoe UI" w:cs="Segoe UI"/>
+          <w:color w:val="172B4D"/>
+          <w:spacing w:val="-1"/>
+          <w:shd w:val="clear" w:color="auto" w:fill="FFFFFF"/>
+        </w:rPr>
+        <w:t>mosipid</w:t>
+      </w:r>
+      <w:proofErr w:type="spellEnd"/>
+      <w:r>
+        <w:rPr>
+          <w:rFonts w:ascii="Segoe UI" w:hAnsi="Segoe UI" w:cs="Segoe UI"/>
+          <w:color w:val="172B4D"/>
+          <w:spacing w:val="-1"/>
+          <w:shd w:val="clear" w:color="auto" w:fill="FFFFFF"/>
+        </w:rPr>
+        <w:t>/partner-management-service:1.2.0.1-B3</w:t>
+      </w:r>
+    </w:p>
+    <w:p>
+      <w:pPr>
+        <w:pStyle w:val="PlainText"/>
+        <w:rPr>
+          <w:rFonts w:ascii="Segoe UI" w:hAnsi="Segoe UI" w:cs="Segoe UI"/>
+          <w:color w:val="172B4D"/>
+          <w:spacing w:val="-1"/>
+          <w:shd w:val="clear" w:color="auto" w:fill="FFFFFF"/>
+        </w:rPr>
+      </w:pPr>
+      <w:proofErr w:type="spellStart"/>
+      <w:r>
+        <w:rPr>
+          <w:rFonts w:ascii="Segoe UI" w:hAnsi="Segoe UI" w:cs="Segoe UI"/>
+          <w:color w:val="172B4D"/>
+          <w:spacing w:val="-1"/>
+          <w:shd w:val="clear" w:color="auto" w:fill="FFFFFF"/>
+        </w:rPr>
+        <w:t>mosipqa</w:t>
+      </w:r>
+      <w:proofErr w:type="spellEnd"/>
+      <w:r>
+        <w:rPr>
+          <w:rFonts w:ascii="Segoe UI" w:hAnsi="Segoe UI" w:cs="Segoe UI"/>
+          <w:color w:val="172B4D"/>
+          <w:spacing w:val="-1"/>
+          <w:shd w:val="clear" w:color="auto" w:fill="FFFFFF"/>
+        </w:rPr>
+        <w:t>/</w:t>
+      </w:r>
+      <w:proofErr w:type="spellStart"/>
+      <w:r>
+        <w:rPr>
+          <w:rFonts w:ascii="Segoe UI" w:hAnsi="Segoe UI" w:cs="Segoe UI"/>
+          <w:color w:val="172B4D"/>
+          <w:spacing w:val="-1"/>
+          <w:shd w:val="clear" w:color="auto" w:fill="FFFFFF"/>
+        </w:rPr>
+        <w:t>partner-</w:t>
+      </w:r>
+      <w:proofErr w:type="gramStart"/>
+      <w:r>
+        <w:rPr>
+          <w:rFonts w:ascii="Segoe UI" w:hAnsi="Segoe UI" w:cs="Segoe UI"/>
+          <w:color w:val="172B4D"/>
+          <w:spacing w:val="-1"/>
+          <w:shd w:val="clear" w:color="auto" w:fill="FFFFFF"/>
+        </w:rPr>
+        <w:t>onboarder:develop</w:t>
       </w:r>
       <w:proofErr w:type="spellEnd"/>
       <w:proofErr w:type="gramEnd"/>
@@ -8330,7 +8536,7 @@
           <w:spacing w:val="-1"/>
           <w:shd w:val="clear" w:color="auto" w:fill="FFFFFF"/>
         </w:rPr>
-        <w:t xml:space="preserve">/config-server:1.1.2 </w:t>
+        <w:t>/kernel-notification-service:1.2.0.1-B1</w:t>
       </w:r>
     </w:p>
     <w:p>
@@ -8351,7 +8557,7 @@
           <w:spacing w:val="-1"/>
           <w:shd w:val="clear" w:color="auto" w:fill="FFFFFF"/>
         </w:rPr>
-        <w:t>mosipid</w:t>
+        <w:t>mosipqa</w:t>
       </w:r>
       <w:proofErr w:type="spellEnd"/>
       <w:r>
@@ -8361,7 +8567,7 @@
           <w:spacing w:val="-1"/>
           <w:shd w:val="clear" w:color="auto" w:fill="FFFFFF"/>
         </w:rPr>
-        <w:t xml:space="preserve">/kernel-auditmanager-service:1.2.0.1-B1 </w:t>
+        <w:t>/keycloak-init:1.2.0.1</w:t>
       </w:r>
     </w:p>
     <w:p>
@@ -8382,7 +8588,7 @@
           <w:spacing w:val="-1"/>
           <w:shd w:val="clear" w:color="auto" w:fill="FFFFFF"/>
         </w:rPr>
-        <w:t>mosipid</w:t>
+        <w:t>mosipqa</w:t>
       </w:r>
       <w:proofErr w:type="spellEnd"/>
       <w:r>
@@ -8392,20 +8598,19 @@
           <w:spacing w:val="-1"/>
           <w:shd w:val="clear" w:color="auto" w:fill="FFFFFF"/>
         </w:rPr>
-        <w:t xml:space="preserve">/kernel-auth-service:1.2.0.1-B2 </w:t>
-      </w:r>
-    </w:p>
-    <w:p>
-      <w:pPr>
-        <w:pStyle w:val="PlainText"/>
+        <w:t>/</w:t>
+      </w:r>
+      <w:proofErr w:type="spellStart"/>
+      <w:r>
         <w:rPr>
           <w:rFonts w:ascii="Segoe UI" w:hAnsi="Segoe UI" w:cs="Segoe UI"/>
           <w:color w:val="172B4D"/>
           <w:spacing w:val="-1"/>
           <w:shd w:val="clear" w:color="auto" w:fill="FFFFFF"/>
         </w:rPr>
-      </w:pPr>
-      <w:proofErr w:type="spellStart"/>
+        <w:t>minio-client-</w:t>
+      </w:r>
+      <w:proofErr w:type="gramStart"/>
       <w:r>
         <w:rPr>
           <w:rFonts w:ascii="Segoe UI" w:hAnsi="Segoe UI" w:cs="Segoe UI"/>
@@ -8413,283 +8618,13 @@
           <w:spacing w:val="-1"/>
           <w:shd w:val="clear" w:color="auto" w:fill="FFFFFF"/>
         </w:rPr>
-        <w:t>mosipqa</w:t>
-      </w:r>
-      <w:proofErr w:type="spellEnd"/>
-      <w:r>
-        <w:rPr>
-          <w:rFonts w:ascii="Segoe UI" w:hAnsi="Segoe UI" w:cs="Segoe UI"/>
-          <w:color w:val="172B4D"/>
-          <w:spacing w:val="-1"/>
-          <w:shd w:val="clear" w:color="auto" w:fill="FFFFFF"/>
-        </w:rPr>
-        <w:t>/authentication-service:1.2.0.1</w:t>
-      </w:r>
-    </w:p>
-    <w:p>
-      <w:pPr>
-        <w:pStyle w:val="PlainText"/>
-        <w:rPr>
-          <w:rFonts w:ascii="Segoe UI" w:hAnsi="Segoe UI" w:cs="Segoe UI"/>
-          <w:color w:val="172B4D"/>
-          <w:spacing w:val="-1"/>
-          <w:shd w:val="clear" w:color="auto" w:fill="FFFFFF"/>
-        </w:rPr>
-      </w:pPr>
-      <w:proofErr w:type="spellStart"/>
-      <w:r>
-        <w:rPr>
-          <w:rFonts w:ascii="Segoe UI" w:hAnsi="Segoe UI" w:cs="Segoe UI"/>
-          <w:color w:val="172B4D"/>
-          <w:spacing w:val="-1"/>
-          <w:shd w:val="clear" w:color="auto" w:fill="FFFFFF"/>
-        </w:rPr>
-        <w:lastRenderedPageBreak/>
-        <w:t>mosipid</w:t>
-      </w:r>
-      <w:proofErr w:type="spellEnd"/>
-      <w:r>
-        <w:rPr>
-          <w:rFonts w:ascii="Segoe UI" w:hAnsi="Segoe UI" w:cs="Segoe UI"/>
-          <w:color w:val="172B4D"/>
-          <w:spacing w:val="-1"/>
-          <w:shd w:val="clear" w:color="auto" w:fill="FFFFFF"/>
-        </w:rPr>
-        <w:t>/kernel-keymanager-service:1.2.0.1-B2</w:t>
-      </w:r>
-    </w:p>
-    <w:p>
-      <w:pPr>
-        <w:pStyle w:val="PlainText"/>
-        <w:rPr>
-          <w:rFonts w:ascii="Segoe UI" w:hAnsi="Segoe UI" w:cs="Segoe UI"/>
-          <w:color w:val="172B4D"/>
-          <w:spacing w:val="-1"/>
-          <w:shd w:val="clear" w:color="auto" w:fill="FFFFFF"/>
-        </w:rPr>
-      </w:pPr>
-      <w:proofErr w:type="spellStart"/>
-      <w:r>
-        <w:rPr>
-          <w:rFonts w:ascii="Segoe UI" w:hAnsi="Segoe UI" w:cs="Segoe UI"/>
-          <w:color w:val="172B4D"/>
-          <w:spacing w:val="-1"/>
-          <w:shd w:val="clear" w:color="auto" w:fill="FFFFFF"/>
-        </w:rPr>
-        <w:t>mosipid</w:t>
-      </w:r>
-      <w:proofErr w:type="spellEnd"/>
-      <w:r>
-        <w:rPr>
-          <w:rFonts w:ascii="Segoe UI" w:hAnsi="Segoe UI" w:cs="Segoe UI"/>
-          <w:color w:val="172B4D"/>
-          <w:spacing w:val="-1"/>
-          <w:shd w:val="clear" w:color="auto" w:fill="FFFFFF"/>
-        </w:rPr>
-        <w:t>/keycloak-init:1.2.0.1-B2</w:t>
-      </w:r>
-    </w:p>
-    <w:p>
-      <w:pPr>
-        <w:pStyle w:val="PlainText"/>
-        <w:rPr>
-          <w:rFonts w:ascii="Segoe UI" w:hAnsi="Segoe UI" w:cs="Segoe UI"/>
-          <w:color w:val="172B4D"/>
-          <w:spacing w:val="-1"/>
-          <w:shd w:val="clear" w:color="auto" w:fill="FFFFFF"/>
-        </w:rPr>
-      </w:pPr>
-      <w:proofErr w:type="spellStart"/>
-      <w:r>
-        <w:rPr>
-          <w:rFonts w:ascii="Segoe UI" w:hAnsi="Segoe UI" w:cs="Segoe UI"/>
-          <w:color w:val="172B4D"/>
-          <w:spacing w:val="-1"/>
-          <w:shd w:val="clear" w:color="auto" w:fill="FFFFFF"/>
-        </w:rPr>
-        <w:t>mosipid</w:t>
-      </w:r>
-      <w:proofErr w:type="spellEnd"/>
-      <w:r>
-        <w:rPr>
-          <w:rFonts w:ascii="Segoe UI" w:hAnsi="Segoe UI" w:cs="Segoe UI"/>
-          <w:color w:val="172B4D"/>
-          <w:spacing w:val="-1"/>
-          <w:shd w:val="clear" w:color="auto" w:fill="FFFFFF"/>
-        </w:rPr>
-        <w:t>/partner-management-service:1.2.0.1-B3</w:t>
-      </w:r>
-    </w:p>
-    <w:p>
-      <w:pPr>
-        <w:pStyle w:val="PlainText"/>
-        <w:rPr>
-          <w:rFonts w:ascii="Segoe UI" w:hAnsi="Segoe UI" w:cs="Segoe UI"/>
-          <w:color w:val="172B4D"/>
-          <w:spacing w:val="-1"/>
-          <w:shd w:val="clear" w:color="auto" w:fill="FFFFFF"/>
-        </w:rPr>
-      </w:pPr>
-      <w:proofErr w:type="spellStart"/>
-      <w:r>
-        <w:rPr>
-          <w:rFonts w:ascii="Segoe UI" w:hAnsi="Segoe UI" w:cs="Segoe UI"/>
-          <w:color w:val="172B4D"/>
-          <w:spacing w:val="-1"/>
-          <w:shd w:val="clear" w:color="auto" w:fill="FFFFFF"/>
-        </w:rPr>
-        <w:t>mosipqa</w:t>
-      </w:r>
-      <w:proofErr w:type="spellEnd"/>
-      <w:r>
-        <w:rPr>
-          <w:rFonts w:ascii="Segoe UI" w:hAnsi="Segoe UI" w:cs="Segoe UI"/>
-          <w:color w:val="172B4D"/>
-          <w:spacing w:val="-1"/>
-          <w:shd w:val="clear" w:color="auto" w:fill="FFFFFF"/>
-        </w:rPr>
-        <w:t>/</w:t>
-      </w:r>
-      <w:proofErr w:type="spellStart"/>
-      <w:r>
-        <w:rPr>
-          <w:rFonts w:ascii="Segoe UI" w:hAnsi="Segoe UI" w:cs="Segoe UI"/>
-          <w:color w:val="172B4D"/>
-          <w:spacing w:val="-1"/>
-          <w:shd w:val="clear" w:color="auto" w:fill="FFFFFF"/>
-        </w:rPr>
-        <w:t>partner-</w:t>
-      </w:r>
-      <w:proofErr w:type="gramStart"/>
-      <w:r>
-        <w:rPr>
-          <w:rFonts w:ascii="Segoe UI" w:hAnsi="Segoe UI" w:cs="Segoe UI"/>
-          <w:color w:val="172B4D"/>
-          <w:spacing w:val="-1"/>
-          <w:shd w:val="clear" w:color="auto" w:fill="FFFFFF"/>
-        </w:rPr>
-        <w:t>onboarder:develop</w:t>
+        <w:t>util:latest</w:t>
       </w:r>
       <w:proofErr w:type="spellEnd"/>
       <w:proofErr w:type="gramEnd"/>
     </w:p>
     <w:p>
       <w:pPr>
-        <w:pStyle w:val="PlainText"/>
-        <w:rPr>
-          <w:rFonts w:ascii="Segoe UI" w:hAnsi="Segoe UI" w:cs="Segoe UI"/>
-          <w:color w:val="172B4D"/>
-          <w:spacing w:val="-1"/>
-          <w:shd w:val="clear" w:color="auto" w:fill="FFFFFF"/>
-        </w:rPr>
-      </w:pPr>
-      <w:proofErr w:type="spellStart"/>
-      <w:r>
-        <w:rPr>
-          <w:rFonts w:ascii="Segoe UI" w:hAnsi="Segoe UI" w:cs="Segoe UI"/>
-          <w:color w:val="172B4D"/>
-          <w:spacing w:val="-1"/>
-          <w:shd w:val="clear" w:color="auto" w:fill="FFFFFF"/>
-        </w:rPr>
-        <w:t>mosipid</w:t>
-      </w:r>
-      <w:proofErr w:type="spellEnd"/>
-      <w:r>
-        <w:rPr>
-          <w:rFonts w:ascii="Segoe UI" w:hAnsi="Segoe UI" w:cs="Segoe UI"/>
-          <w:color w:val="172B4D"/>
-          <w:spacing w:val="-1"/>
-          <w:shd w:val="clear" w:color="auto" w:fill="FFFFFF"/>
-        </w:rPr>
-        <w:t>/kernel-notification-service:1.2.0.1-B1</w:t>
-      </w:r>
-    </w:p>
-    <w:p>
-      <w:pPr>
-        <w:pStyle w:val="PlainText"/>
-        <w:rPr>
-          <w:rFonts w:ascii="Segoe UI" w:hAnsi="Segoe UI" w:cs="Segoe UI"/>
-          <w:color w:val="172B4D"/>
-          <w:spacing w:val="-1"/>
-          <w:shd w:val="clear" w:color="auto" w:fill="FFFFFF"/>
-        </w:rPr>
-      </w:pPr>
-      <w:proofErr w:type="spellStart"/>
-      <w:r>
-        <w:rPr>
-          <w:rFonts w:ascii="Segoe UI" w:hAnsi="Segoe UI" w:cs="Segoe UI"/>
-          <w:color w:val="172B4D"/>
-          <w:spacing w:val="-1"/>
-          <w:shd w:val="clear" w:color="auto" w:fill="FFFFFF"/>
-        </w:rPr>
-        <w:t>mosipqa</w:t>
-      </w:r>
-      <w:proofErr w:type="spellEnd"/>
-      <w:r>
-        <w:rPr>
-          <w:rFonts w:ascii="Segoe UI" w:hAnsi="Segoe UI" w:cs="Segoe UI"/>
-          <w:color w:val="172B4D"/>
-          <w:spacing w:val="-1"/>
-          <w:shd w:val="clear" w:color="auto" w:fill="FFFFFF"/>
-        </w:rPr>
-        <w:t>/keycloak-init:1.2.0.1</w:t>
-      </w:r>
-    </w:p>
-    <w:p>
-      <w:pPr>
-        <w:pStyle w:val="PlainText"/>
-        <w:rPr>
-          <w:rFonts w:ascii="Segoe UI" w:hAnsi="Segoe UI" w:cs="Segoe UI"/>
-          <w:color w:val="172B4D"/>
-          <w:spacing w:val="-1"/>
-          <w:shd w:val="clear" w:color="auto" w:fill="FFFFFF"/>
-        </w:rPr>
-      </w:pPr>
-      <w:proofErr w:type="spellStart"/>
-      <w:r>
-        <w:rPr>
-          <w:rFonts w:ascii="Segoe UI" w:hAnsi="Segoe UI" w:cs="Segoe UI"/>
-          <w:color w:val="172B4D"/>
-          <w:spacing w:val="-1"/>
-          <w:shd w:val="clear" w:color="auto" w:fill="FFFFFF"/>
-        </w:rPr>
-        <w:t>mosipqa</w:t>
-      </w:r>
-      <w:proofErr w:type="spellEnd"/>
-      <w:r>
-        <w:rPr>
-          <w:rFonts w:ascii="Segoe UI" w:hAnsi="Segoe UI" w:cs="Segoe UI"/>
-          <w:color w:val="172B4D"/>
-          <w:spacing w:val="-1"/>
-          <w:shd w:val="clear" w:color="auto" w:fill="FFFFFF"/>
-        </w:rPr>
-        <w:t>/</w:t>
-      </w:r>
-      <w:proofErr w:type="spellStart"/>
-      <w:r>
-        <w:rPr>
-          <w:rFonts w:ascii="Segoe UI" w:hAnsi="Segoe UI" w:cs="Segoe UI"/>
-          <w:color w:val="172B4D"/>
-          <w:spacing w:val="-1"/>
-          <w:shd w:val="clear" w:color="auto" w:fill="FFFFFF"/>
-        </w:rPr>
-        <w:t>minio-client-</w:t>
-      </w:r>
-      <w:proofErr w:type="gramStart"/>
-      <w:r>
-        <w:rPr>
-          <w:rFonts w:ascii="Segoe UI" w:hAnsi="Segoe UI" w:cs="Segoe UI"/>
-          <w:color w:val="172B4D"/>
-          <w:spacing w:val="-1"/>
-          <w:shd w:val="clear" w:color="auto" w:fill="FFFFFF"/>
-        </w:rPr>
-        <w:t>util:latest</w:t>
-      </w:r>
-      <w:proofErr w:type="spellEnd"/>
-      <w:proofErr w:type="gramEnd"/>
-    </w:p>
-    <w:p>
-      <w:pPr>
         <w:spacing w:before="100" w:beforeAutospacing="1" w:after="100" w:afterAutospacing="1"/>
         <w:outlineLvl w:val="1"/>
         <w:rPr>
@@ -8781,6 +8716,7 @@
         <w:rPr>
           <w:rFonts w:asciiTheme="majorHAnsi" w:hAnsiTheme="majorHAnsi" w:cstheme="majorHAnsi"/>
           <w:b/>
+          <w:noProof/>
           <w:sz w:val="28"/>
           <w:szCs w:val="28"/>
         </w:rPr>
@@ -8902,6 +8838,7 @@
         <w:rPr>
           <w:rFonts w:asciiTheme="majorHAnsi" w:hAnsiTheme="majorHAnsi" w:cstheme="majorHAnsi"/>
           <w:b/>
+          <w:noProof/>
           <w:sz w:val="28"/>
           <w:szCs w:val="28"/>
         </w:rPr>

</xml_diff>